<commit_message>
jaws of janus release
</commit_message>
<xml_diff>
--- a/Revenge Prevails hemsida.docx
+++ b/Revenge Prevails hemsida.docx
@@ -1,21 +1,11 @@
 
 <file path=word/document.xml><?xml version="1.0" encoding="utf-8"?>
-<w:document xmlns:wpc="http://schemas.microsoft.com/office/word/2010/wordprocessingCanvas" xmlns:cx="http://schemas.microsoft.com/office/drawing/2014/chartex" xmlns:cx1="http://schemas.microsoft.com/office/drawing/2015/9/8/chartex" xmlns:cx2="http://schemas.microsoft.com/office/drawing/2015/10/21/chartex" xmlns:cx3="http://schemas.microsoft.com/office/drawing/2016/5/9/chartex" xmlns:cx4="http://schemas.microsoft.com/office/drawing/2016/5/10/chartex" xmlns:cx5="http://schemas.microsoft.com/office/drawing/2016/5/11/chartex" xmlns:cx6="http://schemas.microsoft.com/office/drawing/2016/5/12/chartex" xmlns:cx7="http://schemas.microsoft.com/office/drawing/2016/5/13/chartex" xmlns:cx8="http://schemas.microsoft.com/office/drawing/2016/5/14/chartex" xmlns:mc="http://schemas.openxmlformats.org/markup-compatibility/2006" xmlns:aink="http://schemas.microsoft.com/office/drawing/2016/ink" xmlns:am3d="http://schemas.microsoft.com/office/drawing/2017/model3d" xmlns:o="urn:schemas-microsoft-com:office:office" xmlns:r="http://schemas.openxmlformats.org/officeDocument/2006/relationships" xmlns:m="http://schemas.openxmlformats.org/officeDocument/2006/math" xmlns:v="urn:schemas-microsoft-com:vml" xmlns:wp14="http://schemas.microsoft.com/office/word/2010/wordprocessingDrawing" xmlns:wp="http://schemas.openxmlformats.org/drawingml/2006/wordprocessingDrawing" xmlns:w10="urn:schemas-microsoft-com:office:word" xmlns:w="http://schemas.openxmlformats.org/wordprocessingml/2006/main" xmlns:w14="http://schemas.microsoft.com/office/word/2010/wordml" xmlns:w15="http://schemas.microsoft.com/office/word/2012/wordml" xmlns:w16cex="http://schemas.microsoft.com/office/word/2018/wordml/cex" xmlns:w16cid="http://schemas.microsoft.com/office/word/2016/wordml/cid" xmlns:w16="http://schemas.microsoft.com/office/word/2018/wordml" xmlns:w16sdtdh="http://schemas.microsoft.com/office/word/2020/wordml/sdtdatahash" xmlns:w16se="http://schemas.microsoft.com/office/word/2015/wordml/symex" xmlns:wpg="http://schemas.microsoft.com/office/word/2010/wordprocessingGroup" xmlns:wpi="http://schemas.microsoft.com/office/word/2010/wordprocessingInk" xmlns:wne="http://schemas.microsoft.com/office/word/2006/wordml" xmlns:wps="http://schemas.microsoft.com/office/word/2010/wordprocessingShape" mc:Ignorable="w14 w15 w16se w16cid w16 w16cex w16sdtdh wp14">
+<w:document xmlns:wpc="http://schemas.microsoft.com/office/word/2010/wordprocessingCanvas" xmlns:cx="http://schemas.microsoft.com/office/drawing/2014/chartex" xmlns:cx1="http://schemas.microsoft.com/office/drawing/2015/9/8/chartex" xmlns:cx2="http://schemas.microsoft.com/office/drawing/2015/10/21/chartex" xmlns:cx3="http://schemas.microsoft.com/office/drawing/2016/5/9/chartex" xmlns:cx4="http://schemas.microsoft.com/office/drawing/2016/5/10/chartex" xmlns:cx5="http://schemas.microsoft.com/office/drawing/2016/5/11/chartex" xmlns:cx6="http://schemas.microsoft.com/office/drawing/2016/5/12/chartex" xmlns:cx7="http://schemas.microsoft.com/office/drawing/2016/5/13/chartex" xmlns:cx8="http://schemas.microsoft.com/office/drawing/2016/5/14/chartex" xmlns:mc="http://schemas.openxmlformats.org/markup-compatibility/2006" xmlns:aink="http://schemas.microsoft.com/office/drawing/2016/ink" xmlns:am3d="http://schemas.microsoft.com/office/drawing/2017/model3d" xmlns:o="urn:schemas-microsoft-com:office:office" xmlns:oel="http://schemas.microsoft.com/office/2019/extlst" xmlns:r="http://schemas.openxmlformats.org/officeDocument/2006/relationships" xmlns:m="http://schemas.openxmlformats.org/officeDocument/2006/math" xmlns:v="urn:schemas-microsoft-com:vml" xmlns:wp14="http://schemas.microsoft.com/office/word/2010/wordprocessingDrawing" xmlns:wp="http://schemas.openxmlformats.org/drawingml/2006/wordprocessingDrawing" xmlns:w10="urn:schemas-microsoft-com:office:word" xmlns:w="http://schemas.openxmlformats.org/wordprocessingml/2006/main" xmlns:w14="http://schemas.microsoft.com/office/word/2010/wordml" xmlns:w15="http://schemas.microsoft.com/office/word/2012/wordml" xmlns:w16cex="http://schemas.microsoft.com/office/word/2018/wordml/cex" xmlns:w16cid="http://schemas.microsoft.com/office/word/2016/wordml/cid" xmlns:w16="http://schemas.microsoft.com/office/word/2018/wordml" xmlns:w16sdtdh="http://schemas.microsoft.com/office/word/2020/wordml/sdtdatahash" xmlns:w16se="http://schemas.microsoft.com/office/word/2015/wordml/symex" xmlns:wpg="http://schemas.microsoft.com/office/word/2010/wordprocessingGroup" xmlns:wpi="http://schemas.microsoft.com/office/word/2010/wordprocessingInk" xmlns:wne="http://schemas.microsoft.com/office/word/2006/wordml" xmlns:wps="http://schemas.microsoft.com/office/word/2010/wordprocessingShape" mc:Ignorable="w14 w15 w16se w16cid w16 w16cex w16sdtdh wp14">
   <w:body>
     <w:p>
-      <w:proofErr w:type="spellStart"/>
-      <w:r>
-        <w:t>Inlogg</w:t>
-      </w:r>
-      <w:proofErr w:type="spellEnd"/>
-      <w:r>
-        <w:t xml:space="preserve"> Miss </w:t>
-      </w:r>
-      <w:proofErr w:type="spellStart"/>
-      <w:r>
-        <w:t>Hosting</w:t>
-      </w:r>
-      <w:proofErr w:type="spellEnd"/>
+      <w:r>
+        <w:t>Inlogg Miss Hosting</w:t>
+      </w:r>
     </w:p>
     <w:p>
       <w:r>
@@ -39,19 +29,17 @@
           <w:lang w:val="en-GB"/>
         </w:rPr>
       </w:pPr>
-      <w:proofErr w:type="spellStart"/>
       <w:r>
         <w:rPr>
           <w:lang w:val="en-GB"/>
         </w:rPr>
-        <w:t>Lösen</w:t>
-      </w:r>
-      <w:proofErr w:type="spellEnd"/>
+        <w:t xml:space="preserve">Lösen: </w:t>
+      </w:r>
       <w:r>
         <w:rPr>
           <w:lang w:val="en-GB"/>
         </w:rPr>
-        <w:t>: RPsfgiL280318</w:t>
+        <w:t>g0g0spiderp1g</w:t>
       </w:r>
     </w:p>
     <w:p>
@@ -67,140 +55,53 @@
           <w:lang w:val="en-GB"/>
         </w:rPr>
       </w:pPr>
-      <w:proofErr w:type="spellStart"/>
       <w:r>
         <w:rPr>
           <w:lang w:val="en-GB"/>
         </w:rPr>
-        <w:t>Inlogg</w:t>
-      </w:r>
-      <w:proofErr w:type="spellEnd"/>
-      <w:r>
+        <w:t xml:space="preserve">Inlogg CPanel (Miss Hosting) </w:t>
+      </w:r>
+    </w:p>
+    <w:p>
+      <w:pPr>
         <w:rPr>
           <w:lang w:val="en-GB"/>
         </w:rPr>
-        <w:t xml:space="preserve"> </w:t>
-      </w:r>
-      <w:proofErr w:type="spellStart"/>
+      </w:pPr>
       <w:r>
         <w:rPr>
           <w:lang w:val="en-GB"/>
         </w:rPr>
-        <w:t>CPanel</w:t>
-      </w:r>
-      <w:proofErr w:type="spellEnd"/>
-      <w:r>
-        <w:rPr>
-          <w:lang w:val="en-GB"/>
-        </w:rPr>
-        <w:t xml:space="preserve"> (Miss Hosting) </w:t>
-      </w:r>
-    </w:p>
-    <w:p>
-      <w:pPr>
-        <w:rPr>
-          <w:lang w:val="en-GB"/>
-        </w:rPr>
-      </w:pPr>
-      <w:proofErr w:type="spellStart"/>
-      <w:r>
-        <w:rPr>
-          <w:lang w:val="en-GB"/>
-        </w:rPr>
-        <w:t>Användare</w:t>
-      </w:r>
-      <w:proofErr w:type="spellEnd"/>
-      <w:r>
-        <w:rPr>
-          <w:lang w:val="en-GB"/>
-        </w:rPr>
-        <w:t xml:space="preserve">: </w:t>
-      </w:r>
-      <w:proofErr w:type="spellStart"/>
-      <w:r>
-        <w:rPr>
-          <w:lang w:val="en-GB"/>
-        </w:rPr>
-        <w:t>zletszcc</w:t>
-      </w:r>
-      <w:proofErr w:type="spellEnd"/>
-    </w:p>
-    <w:p>
-      <w:pPr>
-        <w:rPr>
-          <w:lang w:val="en-GB"/>
-        </w:rPr>
-      </w:pPr>
-      <w:proofErr w:type="spellStart"/>
-      <w:r>
-        <w:rPr>
-          <w:lang w:val="en-GB"/>
-        </w:rPr>
-        <w:t>Lösen</w:t>
-      </w:r>
-      <w:proofErr w:type="spellEnd"/>
-      <w:r>
-        <w:rPr>
-          <w:lang w:val="en-GB"/>
-        </w:rPr>
-        <w:t xml:space="preserve">: </w:t>
-      </w:r>
-      <w:proofErr w:type="gramStart"/>
-      <w:r>
-        <w:rPr>
-          <w:lang w:val="en-GB"/>
-        </w:rPr>
-        <w:t>lx.+</w:t>
-      </w:r>
-      <w:proofErr w:type="gramEnd"/>
-      <w:r>
-        <w:rPr>
-          <w:lang w:val="en-GB"/>
-        </w:rPr>
-        <w:t>5jLw98XYy0</w:t>
-      </w:r>
-    </w:p>
-    <w:p>
-      <w:pPr>
-        <w:rPr>
-          <w:lang w:val="en-GB"/>
-        </w:rPr>
-      </w:pPr>
-    </w:p>
-    <w:p>
-      <w:pPr>
-        <w:rPr>
-          <w:lang w:val="en-GB"/>
-        </w:rPr>
-      </w:pPr>
-      <w:proofErr w:type="spellStart"/>
-      <w:r>
-        <w:rPr>
-          <w:lang w:val="en-GB"/>
-        </w:rPr>
-        <w:t>Inlogg</w:t>
-      </w:r>
-      <w:proofErr w:type="spellEnd"/>
-      <w:r>
-        <w:rPr>
-          <w:lang w:val="en-GB"/>
-        </w:rPr>
-        <w:t xml:space="preserve"> </w:t>
-      </w:r>
-      <w:proofErr w:type="spellStart"/>
-      <w:r>
-        <w:rPr>
-          <w:lang w:val="en-GB"/>
-        </w:rPr>
-        <w:t>Github</w:t>
-      </w:r>
-      <w:proofErr w:type="spellEnd"/>
+        <w:t>Användare: zletszcc</w:t>
+      </w:r>
+    </w:p>
+    <w:p>
+      <w:r>
+        <w:t>Lösen: l</w:t>
+      </w:r>
+      <w:commentRangeStart w:id="0"/>
+      <w:r>
+        <w:t>x.+5jLw98XYy0</w:t>
+      </w:r>
+      <w:commentRangeEnd w:id="0"/>
+      <w:r>
+        <w:rPr>
+          <w:rStyle w:val="Kommentarsreferens"/>
+        </w:rPr>
+        <w:commentReference w:id="0"/>
+      </w:r>
+    </w:p>
+    <w:p/>
+    <w:p>
+      <w:r>
+        <w:t>Inlogg Github</w:t>
+      </w:r>
     </w:p>
     <w:p>
       <w:r>
         <w:t xml:space="preserve">Användare: </w:t>
       </w:r>
-      <w:hyperlink r:id="rId5" w:history="1">
+      <w:hyperlink r:id="rId9" w:history="1">
         <w:r>
           <w:rPr>
             <w:rStyle w:val="Hyperlnk"/>
@@ -211,7 +112,7 @@
     </w:p>
     <w:p>
       <w:r>
-        <w:t xml:space="preserve">Lösen: RPsfgiL280318 </w:t>
+        <w:t>Lösen: RPsfgiL280318</w:t>
       </w:r>
     </w:p>
     <w:p/>
@@ -220,77 +121,13 @@
         <w:t>För att ändra DNS i</w:t>
       </w:r>
       <w:r>
-        <w:t xml:space="preserve">nställningar, logga in på misshosting.se och gå till kundzon. Gå till tjänster och logga in på </w:t>
-      </w:r>
-      <w:proofErr w:type="spellStart"/>
-      <w:r>
-        <w:t>CPanel</w:t>
-      </w:r>
-      <w:proofErr w:type="spellEnd"/>
-      <w:r>
-        <w:t xml:space="preserve">. Här finns DNS </w:t>
-      </w:r>
-      <w:proofErr w:type="spellStart"/>
-      <w:r>
-        <w:t>zone</w:t>
-      </w:r>
-      <w:proofErr w:type="spellEnd"/>
-      <w:r>
-        <w:t xml:space="preserve"> där man kan lägga till A </w:t>
-      </w:r>
-      <w:proofErr w:type="spellStart"/>
-      <w:r>
-        <w:t>records</w:t>
-      </w:r>
-      <w:proofErr w:type="spellEnd"/>
-      <w:r>
-        <w:t xml:space="preserve">, CNAME </w:t>
-      </w:r>
-      <w:proofErr w:type="spellStart"/>
-      <w:r>
-        <w:t>records</w:t>
-      </w:r>
-      <w:proofErr w:type="spellEnd"/>
-      <w:r>
-        <w:t xml:space="preserve"> m.m.</w:t>
+        <w:t>nställningar, logga in på misshosting.se och gå till kundzon. Gå till tjänster och logga in på CPanel. Här finns DNS zone där man kan lägga till A records, CNAME records m.m.</w:t>
       </w:r>
     </w:p>
     <w:p/>
     <w:p>
       <w:r>
-        <w:t>För att ändra hemsidan, öppna upp koden (D:/</w:t>
-      </w:r>
-      <w:proofErr w:type="spellStart"/>
-      <w:r>
-        <w:t>Misc</w:t>
-      </w:r>
-      <w:proofErr w:type="spellEnd"/>
-      <w:r>
-        <w:t xml:space="preserve">/revengeprevails.github.io) i Visual Studio </w:t>
-      </w:r>
-      <w:proofErr w:type="spellStart"/>
-      <w:r>
-        <w:t>Code</w:t>
-      </w:r>
-      <w:proofErr w:type="spellEnd"/>
-      <w:r>
-        <w:t>. Kör kommando ’</w:t>
-      </w:r>
-      <w:proofErr w:type="spellStart"/>
-      <w:r>
-        <w:t>npm</w:t>
-      </w:r>
-      <w:proofErr w:type="spellEnd"/>
-      <w:r>
-        <w:t xml:space="preserve"> start’ för att starta hemsidan lokalt. Ändra koden som önskas. För att ladda upp den nya hemsidan på </w:t>
-      </w:r>
-      <w:proofErr w:type="spellStart"/>
-      <w:r>
-        <w:t>github</w:t>
-      </w:r>
-      <w:proofErr w:type="spellEnd"/>
-      <w:r>
-        <w:t xml:space="preserve"> pages kör kommando</w:t>
+        <w:t>För att ändra hemsidan, öppna upp koden (D:/Misc/revengeprevails.github.io) i Visual Studio Code. Kör kommando ’npm start’ för att starta hemsidan lokalt. Ändra koden som önskas. För att ladda upp den nya hemsidan på github pages kör kommando</w:t>
       </w:r>
       <w:r>
         <w:t>:</w:t>
@@ -300,193 +137,69 @@
       </w:r>
     </w:p>
     <w:p>
-      <w:proofErr w:type="spellStart"/>
-      <w:r>
-        <w:t>npm</w:t>
-      </w:r>
-      <w:proofErr w:type="spellEnd"/>
+      <w:r>
+        <w:t xml:space="preserve">npm run deploy </w:t>
+      </w:r>
+    </w:p>
+    <w:p>
+      <w:r>
+        <w:rPr>
+          <w:highlight w:val="yellow"/>
+        </w:rPr>
+        <w:t xml:space="preserve">Om man gör detta måste man även logga in på github och ändra custom domain name </w:t>
+      </w:r>
+      <w:r>
+        <w:rPr>
+          <w:highlight w:val="yellow"/>
+        </w:rPr>
+        <w:t>(under settings</w:t>
+      </w:r>
+      <w:r>
+        <w:rPr>
+          <w:highlight w:val="yellow"/>
+        </w:rPr>
+        <w:t>/pages</w:t>
+      </w:r>
+      <w:r>
+        <w:rPr>
+          <w:highlight w:val="yellow"/>
+        </w:rPr>
+        <w:t xml:space="preserve">) </w:t>
+      </w:r>
+      <w:r>
+        <w:rPr>
+          <w:highlight w:val="yellow"/>
+        </w:rPr>
+        <w:t>till ” revengeprevails.com”.</w:t>
+      </w:r>
       <w:r>
         <w:t xml:space="preserve"> </w:t>
       </w:r>
-      <w:proofErr w:type="spellStart"/>
-      <w:r>
-        <w:t>run</w:t>
-      </w:r>
-      <w:proofErr w:type="spellEnd"/>
+    </w:p>
+    <w:p>
+      <w:r>
+        <w:t>För att även spara koden på github kör kommando</w:t>
+      </w:r>
+      <w:r>
+        <w:t>:</w:t>
+      </w:r>
       <w:r>
         <w:t xml:space="preserve"> </w:t>
       </w:r>
-      <w:proofErr w:type="spellStart"/>
-      <w:r>
-        <w:t>deploy</w:t>
-      </w:r>
-      <w:proofErr w:type="spellEnd"/>
-      <w:r>
-        <w:t xml:space="preserve"> </w:t>
-      </w:r>
-    </w:p>
-    <w:p>
-      <w:r>
-        <w:rPr>
-          <w:highlight w:val="yellow"/>
-        </w:rPr>
-        <w:t xml:space="preserve">Om man gör detta måste man även logga in på </w:t>
-      </w:r>
-      <w:proofErr w:type="spellStart"/>
-      <w:r>
-        <w:rPr>
-          <w:highlight w:val="yellow"/>
-        </w:rPr>
-        <w:t>github</w:t>
-      </w:r>
-      <w:proofErr w:type="spellEnd"/>
-      <w:r>
-        <w:rPr>
-          <w:highlight w:val="yellow"/>
-        </w:rPr>
-        <w:t xml:space="preserve"> och ändra </w:t>
-      </w:r>
-      <w:proofErr w:type="spellStart"/>
-      <w:r>
-        <w:rPr>
-          <w:highlight w:val="yellow"/>
-        </w:rPr>
-        <w:t>custom</w:t>
-      </w:r>
-      <w:proofErr w:type="spellEnd"/>
-      <w:r>
-        <w:rPr>
-          <w:highlight w:val="yellow"/>
-        </w:rPr>
-        <w:t xml:space="preserve"> </w:t>
-      </w:r>
-      <w:proofErr w:type="spellStart"/>
-      <w:r>
-        <w:rPr>
-          <w:highlight w:val="yellow"/>
-        </w:rPr>
-        <w:t>domain</w:t>
-      </w:r>
-      <w:proofErr w:type="spellEnd"/>
-      <w:r>
-        <w:rPr>
-          <w:highlight w:val="yellow"/>
-        </w:rPr>
-        <w:t xml:space="preserve"> </w:t>
-      </w:r>
-      <w:proofErr w:type="spellStart"/>
-      <w:r>
-        <w:rPr>
-          <w:highlight w:val="yellow"/>
-        </w:rPr>
-        <w:t>name</w:t>
-      </w:r>
-      <w:proofErr w:type="spellEnd"/>
-      <w:r>
-        <w:rPr>
-          <w:highlight w:val="yellow"/>
-        </w:rPr>
-        <w:t xml:space="preserve"> </w:t>
-      </w:r>
-      <w:r>
-        <w:rPr>
-          <w:highlight w:val="yellow"/>
-        </w:rPr>
-        <w:t xml:space="preserve">(under </w:t>
-      </w:r>
-      <w:proofErr w:type="spellStart"/>
-      <w:r>
-        <w:rPr>
-          <w:highlight w:val="yellow"/>
-        </w:rPr>
-        <w:t>settings</w:t>
-      </w:r>
-      <w:proofErr w:type="spellEnd"/>
-      <w:r>
-        <w:rPr>
-          <w:highlight w:val="yellow"/>
-        </w:rPr>
-        <w:t>/pages</w:t>
-      </w:r>
-      <w:r>
-        <w:rPr>
-          <w:highlight w:val="yellow"/>
-        </w:rPr>
-        <w:t xml:space="preserve">) </w:t>
-      </w:r>
-      <w:r>
-        <w:rPr>
-          <w:highlight w:val="yellow"/>
-        </w:rPr>
-        <w:t>till ” revengeprevails.com”.</w:t>
-      </w:r>
-      <w:r>
-        <w:t xml:space="preserve"> </w:t>
-      </w:r>
-    </w:p>
-    <w:p>
-      <w:r>
-        <w:t xml:space="preserve">För att även spara koden på </w:t>
-      </w:r>
-      <w:proofErr w:type="spellStart"/>
-      <w:r>
-        <w:t>github</w:t>
-      </w:r>
-      <w:proofErr w:type="spellEnd"/>
-      <w:r>
-        <w:t xml:space="preserve"> kör kommando</w:t>
-      </w:r>
-      <w:r>
-        <w:t>:</w:t>
-      </w:r>
-      <w:r>
-        <w:t xml:space="preserve"> </w:t>
-      </w:r>
-    </w:p>
-    <w:p>
-      <w:proofErr w:type="spellStart"/>
-      <w:r>
-        <w:t>git</w:t>
-      </w:r>
-      <w:proofErr w:type="spellEnd"/>
-      <w:r>
-        <w:t xml:space="preserve"> add . </w:t>
-      </w:r>
-    </w:p>
-    <w:p>
-      <w:proofErr w:type="spellStart"/>
-      <w:r>
-        <w:t>git</w:t>
-      </w:r>
-      <w:proofErr w:type="spellEnd"/>
-      <w:r>
-        <w:t xml:space="preserve"> </w:t>
-      </w:r>
-      <w:proofErr w:type="spellStart"/>
-      <w:r>
-        <w:t>commit</w:t>
-      </w:r>
-      <w:proofErr w:type="spellEnd"/>
-      <w:r>
-        <w:t xml:space="preserve"> -m ”[valfritt meddelande]”</w:t>
-      </w:r>
-    </w:p>
-    <w:p>
-      <w:proofErr w:type="spellStart"/>
-      <w:r>
-        <w:t>git</w:t>
-      </w:r>
-      <w:proofErr w:type="spellEnd"/>
-      <w:r>
-        <w:t xml:space="preserve"> push </w:t>
-      </w:r>
-      <w:proofErr w:type="spellStart"/>
-      <w:r>
-        <w:t>origin</w:t>
-      </w:r>
-      <w:proofErr w:type="spellEnd"/>
-      <w:r>
-        <w:t xml:space="preserve"> master  </w:t>
+    </w:p>
+    <w:p>
+      <w:r>
+        <w:t xml:space="preserve">git add . </w:t>
+      </w:r>
+    </w:p>
+    <w:p>
+      <w:r>
+        <w:t>git commit -m ”[valfritt meddelande]”</w:t>
+      </w:r>
+    </w:p>
+    <w:p>
+      <w:r>
+        <w:t xml:space="preserve">git push origin master  </w:t>
       </w:r>
     </w:p>
     <w:p/>
@@ -498,6 +211,53 @@
     </w:sectPr>
   </w:body>
 </w:document>
+</file>
+
+<file path=word/comments.xml><?xml version="1.0" encoding="utf-8"?>
+<w:comments xmlns:wpc="http://schemas.microsoft.com/office/word/2010/wordprocessingCanvas" xmlns:cx="http://schemas.microsoft.com/office/drawing/2014/chartex" xmlns:cx1="http://schemas.microsoft.com/office/drawing/2015/9/8/chartex" xmlns:cx2="http://schemas.microsoft.com/office/drawing/2015/10/21/chartex" xmlns:cx3="http://schemas.microsoft.com/office/drawing/2016/5/9/chartex" xmlns:cx4="http://schemas.microsoft.com/office/drawing/2016/5/10/chartex" xmlns:cx5="http://schemas.microsoft.com/office/drawing/2016/5/11/chartex" xmlns:cx6="http://schemas.microsoft.com/office/drawing/2016/5/12/chartex" xmlns:cx7="http://schemas.microsoft.com/office/drawing/2016/5/13/chartex" xmlns:cx8="http://schemas.microsoft.com/office/drawing/2016/5/14/chartex" xmlns:mc="http://schemas.openxmlformats.org/markup-compatibility/2006" xmlns:aink="http://schemas.microsoft.com/office/drawing/2016/ink" xmlns:am3d="http://schemas.microsoft.com/office/drawing/2017/model3d" xmlns:o="urn:schemas-microsoft-com:office:office" xmlns:oel="http://schemas.microsoft.com/office/2019/extlst" xmlns:r="http://schemas.openxmlformats.org/officeDocument/2006/relationships" xmlns:m="http://schemas.openxmlformats.org/officeDocument/2006/math" xmlns:v="urn:schemas-microsoft-com:vml" xmlns:wp14="http://schemas.microsoft.com/office/word/2010/wordprocessingDrawing" xmlns:wp="http://schemas.openxmlformats.org/drawingml/2006/wordprocessingDrawing" xmlns:w10="urn:schemas-microsoft-com:office:word" xmlns:w="http://schemas.openxmlformats.org/wordprocessingml/2006/main" xmlns:w14="http://schemas.microsoft.com/office/word/2010/wordml" xmlns:w15="http://schemas.microsoft.com/office/word/2012/wordml" xmlns:w16cex="http://schemas.microsoft.com/office/word/2018/wordml/cex" xmlns:w16cid="http://schemas.microsoft.com/office/word/2016/wordml/cid" xmlns:w16="http://schemas.microsoft.com/office/word/2018/wordml" xmlns:w16sdtdh="http://schemas.microsoft.com/office/word/2020/wordml/sdtdatahash" xmlns:w16se="http://schemas.microsoft.com/office/word/2015/wordml/symex" xmlns:wpg="http://schemas.microsoft.com/office/word/2010/wordprocessingGroup" xmlns:wpi="http://schemas.microsoft.com/office/word/2010/wordprocessingInk" xmlns:wne="http://schemas.microsoft.com/office/word/2006/wordml" xmlns:wps="http://schemas.microsoft.com/office/word/2010/wordprocessingShape" mc:Ignorable="w14 w15 w16se w16cid w16 w16cex w16sdtdh wp14">
+  <w:comment w:id="0" w:author="Isabella Ramare" w:date="2023-07-10T14:49:00Z" w:initials="IR">
+    <w:p>
+      <w:pPr>
+        <w:pStyle w:val="Kommentarer"/>
+      </w:pPr>
+      <w:r>
+        <w:rPr>
+          <w:rStyle w:val="Kommentarsreferens"/>
+        </w:rPr>
+        <w:annotationRef/>
+      </w:r>
+      <w:r>
+        <w:t>Funkar inte</w:t>
+      </w:r>
+    </w:p>
+  </w:comment>
+</w:comments>
+</file>
+
+<file path=word/commentsExtended.xml><?xml version="1.0" encoding="utf-8"?>
+<w15:commentsEx xmlns:wpc="http://schemas.microsoft.com/office/word/2010/wordprocessingCanvas" xmlns:cx="http://schemas.microsoft.com/office/drawing/2014/chartex" xmlns:cx1="http://schemas.microsoft.com/office/drawing/2015/9/8/chartex" xmlns:cx2="http://schemas.microsoft.com/office/drawing/2015/10/21/chartex" xmlns:cx3="http://schemas.microsoft.com/office/drawing/2016/5/9/chartex" xmlns:cx4="http://schemas.microsoft.com/office/drawing/2016/5/10/chartex" xmlns:cx5="http://schemas.microsoft.com/office/drawing/2016/5/11/chartex" xmlns:cx6="http://schemas.microsoft.com/office/drawing/2016/5/12/chartex" xmlns:cx7="http://schemas.microsoft.com/office/drawing/2016/5/13/chartex" xmlns:cx8="http://schemas.microsoft.com/office/drawing/2016/5/14/chartex" xmlns:mc="http://schemas.openxmlformats.org/markup-compatibility/2006" xmlns:aink="http://schemas.microsoft.com/office/drawing/2016/ink" xmlns:am3d="http://schemas.microsoft.com/office/drawing/2017/model3d" xmlns:o="urn:schemas-microsoft-com:office:office" xmlns:oel="http://schemas.microsoft.com/office/2019/extlst" xmlns:r="http://schemas.openxmlformats.org/officeDocument/2006/relationships" xmlns:m="http://schemas.openxmlformats.org/officeDocument/2006/math" xmlns:v="urn:schemas-microsoft-com:vml" xmlns:wp14="http://schemas.microsoft.com/office/word/2010/wordprocessingDrawing" xmlns:wp="http://schemas.openxmlformats.org/drawingml/2006/wordprocessingDrawing" xmlns:w10="urn:schemas-microsoft-com:office:word" xmlns:w="http://schemas.openxmlformats.org/wordprocessingml/2006/main" xmlns:w14="http://schemas.microsoft.com/office/word/2010/wordml" xmlns:w15="http://schemas.microsoft.com/office/word/2012/wordml" xmlns:w16cex="http://schemas.microsoft.com/office/word/2018/wordml/cex" xmlns:w16cid="http://schemas.microsoft.com/office/word/2016/wordml/cid" xmlns:w16="http://schemas.microsoft.com/office/word/2018/wordml" xmlns:w16sdtdh="http://schemas.microsoft.com/office/word/2020/wordml/sdtdatahash" xmlns:w16se="http://schemas.microsoft.com/office/word/2015/wordml/symex" xmlns:wpg="http://schemas.microsoft.com/office/word/2010/wordprocessingGroup" xmlns:wpi="http://schemas.microsoft.com/office/word/2010/wordprocessingInk" xmlns:wne="http://schemas.microsoft.com/office/word/2006/wordml" xmlns:wps="http://schemas.microsoft.com/office/word/2010/wordprocessingShape" mc:Ignorable="w14 w15 w16se w16cid w16 w16cex w16sdtdh wp14">
+  <w15:commentEx w15:paraId="08E28AF6" w15:done="0"/>
+</w15:commentsEx>
+</file>
+
+<file path=word/commentsExtensible.xml><?xml version="1.0" encoding="utf-8"?>
+<w16cex:commentsExtensible xmlns:wpc="http://schemas.microsoft.com/office/word/2010/wordprocessingCanvas" xmlns:cx="http://schemas.microsoft.com/office/drawing/2014/chartex" xmlns:cx1="http://schemas.microsoft.com/office/drawing/2015/9/8/chartex" xmlns:cx2="http://schemas.microsoft.com/office/drawing/2015/10/21/chartex" xmlns:cx3="http://schemas.microsoft.com/office/drawing/2016/5/9/chartex" xmlns:cx4="http://schemas.microsoft.com/office/drawing/2016/5/10/chartex" xmlns:cx5="http://schemas.microsoft.com/office/drawing/2016/5/11/chartex" xmlns:cx6="http://schemas.microsoft.com/office/drawing/2016/5/12/chartex" xmlns:cx7="http://schemas.microsoft.com/office/drawing/2016/5/13/chartex" xmlns:cx8="http://schemas.microsoft.com/office/drawing/2016/5/14/chartex" xmlns:mc="http://schemas.openxmlformats.org/markup-compatibility/2006" xmlns:aink="http://schemas.microsoft.com/office/drawing/2016/ink" xmlns:am3d="http://schemas.microsoft.com/office/drawing/2017/model3d" xmlns:o="urn:schemas-microsoft-com:office:office" xmlns:oel="http://schemas.microsoft.com/office/2019/extlst" xmlns:r="http://schemas.openxmlformats.org/officeDocument/2006/relationships" xmlns:m="http://schemas.openxmlformats.org/officeDocument/2006/math" xmlns:v="urn:schemas-microsoft-com:vml" xmlns:wp14="http://schemas.microsoft.com/office/word/2010/wordprocessingDrawing" xmlns:wp="http://schemas.openxmlformats.org/drawingml/2006/wordprocessingDrawing" xmlns:w10="urn:schemas-microsoft-com:office:word" xmlns:w="http://schemas.openxmlformats.org/wordprocessingml/2006/main" xmlns:w14="http://schemas.microsoft.com/office/word/2010/wordml" xmlns:w15="http://schemas.microsoft.com/office/word/2012/wordml" xmlns:w16cex="http://schemas.microsoft.com/office/word/2018/wordml/cex" xmlns:w16cid="http://schemas.microsoft.com/office/word/2016/wordml/cid" xmlns:w16="http://schemas.microsoft.com/office/word/2018/wordml" xmlns:w16sdtdh="http://schemas.microsoft.com/office/word/2020/wordml/sdtdatahash" xmlns:w16se="http://schemas.microsoft.com/office/word/2015/wordml/symex" xmlns:wpg="http://schemas.microsoft.com/office/word/2010/wordprocessingGroup" xmlns:wpi="http://schemas.microsoft.com/office/word/2010/wordprocessingInk" xmlns:wne="http://schemas.microsoft.com/office/word/2006/wordml" xmlns:wps="http://schemas.microsoft.com/office/word/2010/wordprocessingShape" mc:Ignorable="w14 w15 w16se w16cid w16 w16cex w16sdtdh wp14">
+  <w16cex:commentExtensible w16cex:durableId="285698E8" w16cex:dateUtc="2023-07-10T12:49:00Z"/>
+</w16cex:commentsExtensible>
+</file>
+
+<file path=word/commentsIds.xml><?xml version="1.0" encoding="utf-8"?>
+<w16cid:commentsIds xmlns:wpc="http://schemas.microsoft.com/office/word/2010/wordprocessingCanvas" xmlns:cx="http://schemas.microsoft.com/office/drawing/2014/chartex" xmlns:cx1="http://schemas.microsoft.com/office/drawing/2015/9/8/chartex" xmlns:cx2="http://schemas.microsoft.com/office/drawing/2015/10/21/chartex" xmlns:cx3="http://schemas.microsoft.com/office/drawing/2016/5/9/chartex" xmlns:cx4="http://schemas.microsoft.com/office/drawing/2016/5/10/chartex" xmlns:cx5="http://schemas.microsoft.com/office/drawing/2016/5/11/chartex" xmlns:cx6="http://schemas.microsoft.com/office/drawing/2016/5/12/chartex" xmlns:cx7="http://schemas.microsoft.com/office/drawing/2016/5/13/chartex" xmlns:cx8="http://schemas.microsoft.com/office/drawing/2016/5/14/chartex" xmlns:mc="http://schemas.openxmlformats.org/markup-compatibility/2006" xmlns:aink="http://schemas.microsoft.com/office/drawing/2016/ink" xmlns:am3d="http://schemas.microsoft.com/office/drawing/2017/model3d" xmlns:o="urn:schemas-microsoft-com:office:office" xmlns:oel="http://schemas.microsoft.com/office/2019/extlst" xmlns:r="http://schemas.openxmlformats.org/officeDocument/2006/relationships" xmlns:m="http://schemas.openxmlformats.org/officeDocument/2006/math" xmlns:v="urn:schemas-microsoft-com:vml" xmlns:wp14="http://schemas.microsoft.com/office/word/2010/wordprocessingDrawing" xmlns:wp="http://schemas.openxmlformats.org/drawingml/2006/wordprocessingDrawing" xmlns:w10="urn:schemas-microsoft-com:office:word" xmlns:w="http://schemas.openxmlformats.org/wordprocessingml/2006/main" xmlns:w14="http://schemas.microsoft.com/office/word/2010/wordml" xmlns:w15="http://schemas.microsoft.com/office/word/2012/wordml" xmlns:w16cex="http://schemas.microsoft.com/office/word/2018/wordml/cex" xmlns:w16cid="http://schemas.microsoft.com/office/word/2016/wordml/cid" xmlns:w16="http://schemas.microsoft.com/office/word/2018/wordml" xmlns:w16sdtdh="http://schemas.microsoft.com/office/word/2020/wordml/sdtdatahash" xmlns:w16se="http://schemas.microsoft.com/office/word/2015/wordml/symex" xmlns:wpg="http://schemas.microsoft.com/office/word/2010/wordprocessingGroup" xmlns:wpi="http://schemas.microsoft.com/office/word/2010/wordprocessingInk" xmlns:wne="http://schemas.microsoft.com/office/word/2006/wordml" xmlns:wps="http://schemas.microsoft.com/office/word/2010/wordprocessingShape" mc:Ignorable="w14 w15 w16se w16cid w16 w16cex w16sdtdh wp14">
+  <w16cid:commentId w16cid:paraId="08E28AF6" w16cid:durableId="285698E8"/>
+</w16cid:commentsIds>
+</file>
+
+<file path=word/people.xml><?xml version="1.0" encoding="utf-8"?>
+<w15:people xmlns:wpc="http://schemas.microsoft.com/office/word/2010/wordprocessingCanvas" xmlns:cx="http://schemas.microsoft.com/office/drawing/2014/chartex" xmlns:cx1="http://schemas.microsoft.com/office/drawing/2015/9/8/chartex" xmlns:cx2="http://schemas.microsoft.com/office/drawing/2015/10/21/chartex" xmlns:cx3="http://schemas.microsoft.com/office/drawing/2016/5/9/chartex" xmlns:cx4="http://schemas.microsoft.com/office/drawing/2016/5/10/chartex" xmlns:cx5="http://schemas.microsoft.com/office/drawing/2016/5/11/chartex" xmlns:cx6="http://schemas.microsoft.com/office/drawing/2016/5/12/chartex" xmlns:cx7="http://schemas.microsoft.com/office/drawing/2016/5/13/chartex" xmlns:cx8="http://schemas.microsoft.com/office/drawing/2016/5/14/chartex" xmlns:mc="http://schemas.openxmlformats.org/markup-compatibility/2006" xmlns:aink="http://schemas.microsoft.com/office/drawing/2016/ink" xmlns:am3d="http://schemas.microsoft.com/office/drawing/2017/model3d" xmlns:o="urn:schemas-microsoft-com:office:office" xmlns:oel="http://schemas.microsoft.com/office/2019/extlst" xmlns:r="http://schemas.openxmlformats.org/officeDocument/2006/relationships" xmlns:m="http://schemas.openxmlformats.org/officeDocument/2006/math" xmlns:v="urn:schemas-microsoft-com:vml" xmlns:wp14="http://schemas.microsoft.com/office/word/2010/wordprocessingDrawing" xmlns:wp="http://schemas.openxmlformats.org/drawingml/2006/wordprocessingDrawing" xmlns:w10="urn:schemas-microsoft-com:office:word" xmlns:w="http://schemas.openxmlformats.org/wordprocessingml/2006/main" xmlns:w14="http://schemas.microsoft.com/office/word/2010/wordml" xmlns:w15="http://schemas.microsoft.com/office/word/2012/wordml" xmlns:w16cex="http://schemas.microsoft.com/office/word/2018/wordml/cex" xmlns:w16cid="http://schemas.microsoft.com/office/word/2016/wordml/cid" xmlns:w16="http://schemas.microsoft.com/office/word/2018/wordml" xmlns:w16sdtdh="http://schemas.microsoft.com/office/word/2020/wordml/sdtdatahash" xmlns:w16se="http://schemas.microsoft.com/office/word/2015/wordml/symex" xmlns:wpg="http://schemas.microsoft.com/office/word/2010/wordprocessingGroup" xmlns:wpi="http://schemas.microsoft.com/office/word/2010/wordprocessingInk" xmlns:wne="http://schemas.microsoft.com/office/word/2006/wordml" xmlns:wps="http://schemas.microsoft.com/office/word/2010/wordprocessingShape" mc:Ignorable="w14 w15 w16se w16cid w16 w16cex w16sdtdh wp14">
+  <w15:person w15:author="Isabella Ramare">
+    <w15:presenceInfo w15:providerId="Windows Live" w15:userId="a112d2cc4fe6b2a4"/>
+  </w15:person>
+</w15:people>
 </file>
 
 <file path=word/styles.xml><?xml version="1.0" encoding="utf-8"?>
@@ -949,6 +709,72 @@
       <w:shd w:val="clear" w:color="auto" w:fill="E1DFDD"/>
     </w:rPr>
   </w:style>
+  <w:style w:type="character" w:styleId="Kommentarsreferens">
+    <w:name w:val="annotation reference"/>
+    <w:basedOn w:val="Standardstycketeckensnitt"/>
+    <w:uiPriority w:val="99"/>
+    <w:semiHidden/>
+    <w:unhideWhenUsed/>
+    <w:rsid w:val="00751BDB"/>
+    <w:rPr>
+      <w:sz w:val="16"/>
+      <w:szCs w:val="16"/>
+    </w:rPr>
+  </w:style>
+  <w:style w:type="paragraph" w:styleId="Kommentarer">
+    <w:name w:val="annotation text"/>
+    <w:basedOn w:val="Normal"/>
+    <w:link w:val="KommentarerChar"/>
+    <w:uiPriority w:val="99"/>
+    <w:unhideWhenUsed/>
+    <w:rsid w:val="00751BDB"/>
+    <w:pPr>
+      <w:spacing w:line="240" w:lineRule="auto"/>
+    </w:pPr>
+    <w:rPr>
+      <w:sz w:val="20"/>
+      <w:szCs w:val="20"/>
+    </w:rPr>
+  </w:style>
+  <w:style w:type="character" w:customStyle="1" w:styleId="KommentarerChar">
+    <w:name w:val="Kommentarer Char"/>
+    <w:basedOn w:val="Standardstycketeckensnitt"/>
+    <w:link w:val="Kommentarer"/>
+    <w:uiPriority w:val="99"/>
+    <w:rsid w:val="00751BDB"/>
+    <w:rPr>
+      <w:sz w:val="20"/>
+      <w:szCs w:val="20"/>
+    </w:rPr>
+  </w:style>
+  <w:style w:type="paragraph" w:styleId="Kommentarsmne">
+    <w:name w:val="annotation subject"/>
+    <w:basedOn w:val="Kommentarer"/>
+    <w:next w:val="Kommentarer"/>
+    <w:link w:val="KommentarsmneChar"/>
+    <w:uiPriority w:val="99"/>
+    <w:semiHidden/>
+    <w:unhideWhenUsed/>
+    <w:rsid w:val="00751BDB"/>
+    <w:rPr>
+      <w:b/>
+      <w:bCs/>
+    </w:rPr>
+  </w:style>
+  <w:style w:type="character" w:customStyle="1" w:styleId="KommentarsmneChar">
+    <w:name w:val="Kommentarsämne Char"/>
+    <w:basedOn w:val="KommentarerChar"/>
+    <w:link w:val="Kommentarsmne"/>
+    <w:uiPriority w:val="99"/>
+    <w:semiHidden/>
+    <w:rsid w:val="00751BDB"/>
+    <w:rPr>
+      <w:b/>
+      <w:bCs/>
+      <w:sz w:val="20"/>
+      <w:szCs w:val="20"/>
+    </w:rPr>
+  </w:style>
 </w:styles>
 </file>
 

</xml_diff>